<commit_message>
cmmmit 13 de febrero
</commit_message>
<xml_diff>
--- a/Empresa/Garruta_González_Emilio_Marketing Operativo.docx
+++ b/Empresa/Garruta_González_Emilio_Marketing Operativo.docx
@@ -108,7 +108,6 @@
       <w:r>
         <w:t xml:space="preserve"> </w:t>
       </w:r>
-      <w:proofErr w:type="spellStart"/>
       <w:r>
         <w:t>Valido_Contento_Juan_</w:t>
       </w:r>
@@ -121,7 +120,6 @@
       <w:r>
         <w:t>Operativo</w:t>
       </w:r>
-      <w:proofErr w:type="spellEnd"/>
     </w:p>
     <w:p/>
     <w:p>
@@ -394,15 +392,46 @@
               <w:spacing w:before="120" w:after="120"/>
               <w:jc w:val="center"/>
               <w:rPr>
-                <w:rFonts w:ascii="Times New Roman" w:hAnsi="Times New Roman"/>
-              </w:rPr>
-            </w:pPr>
-            <w:r>
-              <w:rPr>
                 <w:rFonts w:ascii="Calibri" w:hAnsi="Calibri" w:cs="Calibri"/>
                 <w:color w:val="000000"/>
               </w:rPr>
-              <w:t>Explica en este espacio brevemente cuál es tu objetivo</w:t>
+            </w:pPr>
+            <w:r>
+              <w:rPr>
+                <w:rFonts w:ascii="Calibri" w:hAnsi="Calibri" w:cs="Calibri"/>
+                <w:color w:val="000000"/>
+              </w:rPr>
+              <w:t>Objetivo de Comunicación.</w:t>
+            </w:r>
+          </w:p>
+          <w:p>
+            <w:pPr>
+              <w:spacing w:before="120" w:after="120"/>
+              <w:jc w:val="center"/>
+              <w:rPr>
+                <w:rFonts w:ascii="Times New Roman" w:hAnsi="Times New Roman"/>
+              </w:rPr>
+            </w:pPr>
+            <w:r>
+              <w:rPr>
+                <w:rFonts w:ascii="Calibri" w:hAnsi="Calibri" w:cs="Calibri"/>
+                <w:color w:val="000000"/>
+              </w:rPr>
+              <w:t xml:space="preserve">Aumentar la visibilidad y reconocimiento del Club Infantil en la comunidad local mediante una campaña de comunicación en redes sociales, alcanzando un </w:t>
+            </w:r>
+            <w:r>
+              <w:rPr>
+                <w:rFonts w:ascii="Calibri" w:hAnsi="Calibri" w:cs="Calibri"/>
+                <w:color w:val="000000"/>
+              </w:rPr>
+              <w:t>3</w:t>
+            </w:r>
+            <w:r>
+              <w:rPr>
+                <w:rFonts w:ascii="Calibri" w:hAnsi="Calibri" w:cs="Calibri"/>
+                <w:color w:val="000000"/>
+              </w:rPr>
+              <w:t>0% más de interacciones y comentarios sobre nuestros servicios en los próximos tres meses.</w:t>
             </w:r>
           </w:p>
         </w:tc>
@@ -489,6 +518,66 @@
                 <w:rFonts w:ascii="Times New Roman" w:hAnsi="Times New Roman"/>
               </w:rPr>
             </w:pPr>
+            <w:r>
+              <w:rPr>
+                <w:rFonts w:ascii="Times New Roman" w:hAnsi="Times New Roman"/>
+              </w:rPr>
+              <w:t>A</w:t>
+            </w:r>
+            <w:r>
+              <w:rPr>
+                <w:rFonts w:ascii="Times New Roman" w:hAnsi="Times New Roman"/>
+              </w:rPr>
+              <w:t>umentar la visibilidad y el reconocimiento del servicio a través de las redes sociales específicas Facebook e Instagram</w:t>
+            </w:r>
+            <w:r>
+              <w:rPr>
+                <w:rFonts w:ascii="Times New Roman" w:hAnsi="Times New Roman"/>
+              </w:rPr>
+              <w:t xml:space="preserve"> </w:t>
+            </w:r>
+            <w:r>
+              <w:rPr>
+                <w:rFonts w:ascii="Times New Roman" w:hAnsi="Times New Roman"/>
+              </w:rPr>
+              <w:t>incrementando un</w:t>
+            </w:r>
+            <w:r>
+              <w:rPr>
+                <w:rFonts w:ascii="Times New Roman" w:hAnsi="Times New Roman"/>
+              </w:rPr>
+              <w:t xml:space="preserve"> </w:t>
+            </w:r>
+            <w:r>
+              <w:rPr>
+                <w:rFonts w:ascii="Times New Roman" w:hAnsi="Times New Roman"/>
+              </w:rPr>
+              <w:t>3</w:t>
+            </w:r>
+            <w:r>
+              <w:rPr>
+                <w:rFonts w:ascii="Times New Roman" w:hAnsi="Times New Roman"/>
+              </w:rPr>
+              <w:t xml:space="preserve">0% </w:t>
+            </w:r>
+            <w:r>
+              <w:rPr>
+                <w:rFonts w:ascii="Times New Roman" w:hAnsi="Times New Roman"/>
+              </w:rPr>
+              <w:t>las</w:t>
+            </w:r>
+            <w:r>
+              <w:rPr>
+                <w:rFonts w:ascii="Times New Roman" w:hAnsi="Times New Roman"/>
+              </w:rPr>
+              <w:t xml:space="preserve"> interacciones (likes, comentarios, compartidos) y comentarios directos</w:t>
+            </w:r>
+            <w:r>
+              <w:rPr>
+                <w:rFonts w:ascii="Times New Roman" w:hAnsi="Times New Roman"/>
+              </w:rPr>
+              <w:t xml:space="preserve"> sobre los servicios del Club Infantil.</w:t>
+            </w:r>
           </w:p>
         </w:tc>
       </w:tr>
@@ -574,6 +663,24 @@
                 <w:rFonts w:ascii="Times New Roman" w:hAnsi="Times New Roman"/>
               </w:rPr>
             </w:pPr>
+            <w:r>
+              <w:rPr>
+                <w:rFonts w:ascii="Times New Roman" w:hAnsi="Times New Roman"/>
+              </w:rPr>
+              <w:t xml:space="preserve">se medirá el incremento del </w:t>
+            </w:r>
+            <w:r>
+              <w:rPr>
+                <w:rFonts w:ascii="Times New Roman" w:hAnsi="Times New Roman"/>
+              </w:rPr>
+              <w:t>3</w:t>
+            </w:r>
+            <w:r>
+              <w:rPr>
+                <w:rFonts w:ascii="Times New Roman" w:hAnsi="Times New Roman"/>
+              </w:rPr>
+              <w:t>0% en las interacciones y los comentarios directos. Esto se puede obtener fácilmente mediante las herramientas de análisis que ofrecen ambas plataformas (Facebook Insights e Instagram Analytics).</w:t>
+            </w:r>
           </w:p>
         </w:tc>
       </w:tr>
@@ -659,6 +766,43 @@
                 <w:rFonts w:ascii="Times New Roman" w:hAnsi="Times New Roman"/>
               </w:rPr>
             </w:pPr>
+            <w:r>
+              <w:rPr>
+                <w:rFonts w:ascii="Times New Roman" w:hAnsi="Times New Roman"/>
+              </w:rPr>
+              <w:t xml:space="preserve">El incremento del </w:t>
+            </w:r>
+            <w:r>
+              <w:rPr>
+                <w:rFonts w:ascii="Times New Roman" w:hAnsi="Times New Roman"/>
+              </w:rPr>
+              <w:t>3</w:t>
+            </w:r>
+            <w:r>
+              <w:rPr>
+                <w:rFonts w:ascii="Times New Roman" w:hAnsi="Times New Roman"/>
+              </w:rPr>
+              <w:t>0% es alcanzable si se utiliza contenido atractivo y relevante (como testimonios de padres, videos sobre las actividades del club, fotos de eventos y consejos educativos). Además, si se segmenta adecuadamente a los padres y familias en la comunidad local mediante las opciones de segmentación de ambas plataformas</w:t>
+            </w:r>
+            <w:r>
+              <w:rPr>
+                <w:rFonts w:ascii="Times New Roman" w:hAnsi="Times New Roman"/>
+              </w:rPr>
+              <w:t xml:space="preserve"> y se interacciona con cuentas relevantes para estos segmentos</w:t>
+            </w:r>
+            <w:r>
+              <w:rPr>
+                <w:rFonts w:ascii="Times New Roman" w:hAnsi="Times New Roman"/>
+              </w:rPr>
+              <w:t>.</w:t>
+            </w:r>
+          </w:p>
+          <w:p>
+            <w:pPr>
+              <w:rPr>
+                <w:rFonts w:ascii="Times New Roman" w:hAnsi="Times New Roman"/>
+              </w:rPr>
+            </w:pPr>
           </w:p>
         </w:tc>
       </w:tr>
@@ -744,6 +888,36 @@
                 <w:rFonts w:ascii="Times New Roman" w:hAnsi="Times New Roman"/>
               </w:rPr>
             </w:pPr>
+            <w:r>
+              <w:rPr>
+                <w:rFonts w:ascii="Times New Roman" w:hAnsi="Times New Roman"/>
+              </w:rPr>
+              <w:t>E</w:t>
+            </w:r>
+            <w:r>
+              <w:rPr>
+                <w:rFonts w:ascii="Times New Roman" w:hAnsi="Times New Roman"/>
+              </w:rPr>
+              <w:t xml:space="preserve">l objetivo es relevante porque las redes sociales son canales clave </w:t>
+            </w:r>
+            <w:r>
+              <w:rPr>
+                <w:rFonts w:ascii="Times New Roman" w:hAnsi="Times New Roman"/>
+              </w:rPr>
+              <w:t>y asequibles</w:t>
+            </w:r>
+            <w:r>
+              <w:rPr>
+                <w:rFonts w:ascii="Times New Roman" w:hAnsi="Times New Roman"/>
+              </w:rPr>
+              <w:t>. Aumentar la visibilidad en estos canales fortalecerá la presencia del Club Infantil en el mercado local y atraerá nuevos clientes potenciales.</w:t>
+            </w:r>
+            <w:r>
+              <w:rPr>
+                <w:rFonts w:ascii="Times New Roman" w:hAnsi="Times New Roman"/>
+              </w:rPr>
+              <w:t xml:space="preserve"> En su estado de lanzamiento.</w:t>
+            </w:r>
           </w:p>
           <w:p>
             <w:pPr>
@@ -837,6 +1011,18 @@
                 <w:rFonts w:ascii="Times New Roman" w:hAnsi="Times New Roman"/>
               </w:rPr>
             </w:pPr>
+            <w:r>
+              <w:rPr>
+                <w:rFonts w:ascii="Times New Roman" w:hAnsi="Times New Roman"/>
+              </w:rPr>
+              <w:t>E</w:t>
+            </w:r>
+            <w:r>
+              <w:rPr>
+                <w:rFonts w:ascii="Times New Roman" w:hAnsi="Times New Roman"/>
+              </w:rPr>
+              <w:t>l plazo es de tres meses, un tiempo adecuado para ejecutar una campaña que pueda incluir publicaciones regulares, promociones, anuncios patrocinados y evaluaciones de rendimiento. Tres meses es un periodo lo suficientemente largo para generar una interacción significativa en las plataformas.</w:t>
+            </w:r>
           </w:p>
         </w:tc>
       </w:tr>
@@ -881,16 +1067,7 @@
         <w:jc w:val="both"/>
       </w:pPr>
       <w:r>
-        <w:lastRenderedPageBreak/>
-        <w:t xml:space="preserve">El marketing </w:t>
-      </w:r>
-      <w:proofErr w:type="spellStart"/>
-      <w:r>
-        <w:t>mix</w:t>
-      </w:r>
-      <w:proofErr w:type="spellEnd"/>
-      <w:r>
-        <w:t xml:space="preserve"> se orienta a cuatro elementos. Identifica que decisiones se corresponden con cada uno de ellos en </w:t>
+        <w:t xml:space="preserve">El marketing mix se orienta a cuatro elementos. Identifica que decisiones se corresponden con cada uno de ellos en </w:t>
       </w:r>
       <w:r>
         <w:t>estos ejemplos</w:t>
@@ -981,15 +1158,7 @@
               <w:jc w:val="center"/>
             </w:pPr>
             <w:r>
-              <w:t xml:space="preserve">Realizar campaña en redes sociales y vídeos en </w:t>
-            </w:r>
-            <w:proofErr w:type="spellStart"/>
-            <w:r>
-              <w:t>youtube</w:t>
-            </w:r>
-            <w:proofErr w:type="spellEnd"/>
-            <w:r>
-              <w:t>.</w:t>
+              <w:t>Realizar campaña en redes sociales y vídeos en youtube.</w:t>
             </w:r>
           </w:p>
         </w:tc>
@@ -1230,15 +1399,7 @@
               <w:jc w:val="center"/>
             </w:pPr>
             <w:r>
-              <w:t xml:space="preserve">Hacer llegar el producto a través de tiendas </w:t>
-            </w:r>
-            <w:proofErr w:type="spellStart"/>
-            <w:r>
-              <w:t>multimarcas</w:t>
-            </w:r>
-            <w:proofErr w:type="spellEnd"/>
-            <w:r>
-              <w:t xml:space="preserve">. </w:t>
+              <w:t xml:space="preserve">Hacer llegar el producto a través de tiendas multimarcas. </w:t>
             </w:r>
           </w:p>
         </w:tc>
@@ -1324,15 +1485,13 @@
               <w:jc w:val="center"/>
             </w:pPr>
             <w:r>
-              <w:t xml:space="preserve">Hacer </w:t>
-            </w:r>
-            <w:proofErr w:type="spellStart"/>
-            <w:r>
-              <w:t>participe</w:t>
-            </w:r>
-            <w:proofErr w:type="spellEnd"/>
-            <w:r>
-              <w:t xml:space="preserve"> al cliente con Hazlo tú mismo.</w:t>
+              <w:t>Hacer part</w:t>
+            </w:r>
+            <w:r>
+              <w:t>í</w:t>
+            </w:r>
+            <w:r>
+              <w:t>cipe al cliente con Hazlo tú mismo.</w:t>
             </w:r>
           </w:p>
         </w:tc>
@@ -1425,7 +1584,6 @@
         <w:jc w:val="both"/>
       </w:pPr>
       <w:r>
-        <w:lastRenderedPageBreak/>
         <w:t xml:space="preserve">Ejemplifica </w:t>
       </w:r>
       <w:r>
@@ -1543,10 +1701,7 @@
               <w:jc w:val="both"/>
             </w:pPr>
             <w:r>
-              <w:t>Ferrari</w:t>
-            </w:r>
-            <w:r>
-              <w:t xml:space="preserve"> coches de lujo de gran calidad</w:t>
+              <w:t>Ferrari coches de lujo de gran calidad</w:t>
             </w:r>
           </w:p>
           <w:p>
@@ -1598,15 +1753,7 @@
               <w:jc w:val="center"/>
             </w:pPr>
             <w:r>
-              <w:t xml:space="preserve">Diseña tu marketing </w:t>
-            </w:r>
-            <w:proofErr w:type="spellStart"/>
-            <w:r>
-              <w:t>mix</w:t>
-            </w:r>
-            <w:proofErr w:type="spellEnd"/>
-            <w:r>
-              <w:t>.</w:t>
+              <w:t>Diseña tu marketing mix.</w:t>
             </w:r>
           </w:p>
           <w:p>
@@ -1815,15 +1962,7 @@
               <w:ind w:left="0"/>
             </w:pPr>
             <w:r>
-              <w:t xml:space="preserve">Uber, no tiene vehículos </w:t>
-            </w:r>
-            <w:proofErr w:type="gramStart"/>
-            <w:r>
-              <w:t>propios</w:t>
-            </w:r>
-            <w:proofErr w:type="gramEnd"/>
-            <w:r>
-              <w:t xml:space="preserve"> pero te ofrece rapidez de respuesta con una amplia red de conductores.</w:t>
+              <w:t>Uber, no tiene vehículos propios pero te ofrece rapidez de respuesta con una amplia red de conductores.</w:t>
             </w:r>
           </w:p>
         </w:tc>

</xml_diff>